<commit_message>
Minor bugfix of sff-parsing and added metadata output to scripts
git-svn-id: http://ampliconnoise.googlecode.com/svn/trunk@23 0917721b-aac8-5c7e-212f-6d27eae3de95
</commit_message>
<xml_diff>
--- a/Manual.docx
+++ b/Manual.docx
@@ -938,7 +938,6 @@
         <w:pStyle w:val="code"/>
       </w:pPr>
       <w:r>
-        <w:lastRenderedPageBreak/>
         <w:t>export PATH=$HOME</w:t>
       </w:r>
       <w:r>
@@ -1991,6 +1990,26 @@
         </w:rPr>
         <w:t>SampleX.raw.fasta and SampleX.raw.fasta.qual</w:t>
       </w:r>
+      <w:r>
+        <w:rPr>
+          <w:b/>
+          <w:i/>
+        </w:rPr>
+        <w:t xml:space="preserve"> (</w:t>
+      </w:r>
+      <w:r>
+        <w:rPr>
+          <w:b/>
+        </w:rPr>
+        <w:t>RunPreSplit.sh</w:t>
+      </w:r>
+      <w:r>
+        <w:rPr>
+          <w:b/>
+          <w:i/>
+        </w:rPr>
+        <w:t xml:space="preserve"> only)</w:t>
+      </w:r>
     </w:p>
     <w:p>
       <w:r>
@@ -2019,35 +2038,62 @@
         </w:rPr>
         <w:t>.stat.txt</w:t>
       </w:r>
-    </w:p>
-    <w:p>
-      <w:r>
-        <w:t>Statistics about the quality and length (in bases and flows) of each read.</w:t>
-      </w:r>
-    </w:p>
-    <w:p/>
-    <w:p>
-      <w:pPr>
-        <w:rPr>
-          <w:b/>
-        </w:rPr>
-      </w:pPr>
-      <w:r>
-        <w:rPr>
-          <w:b/>
-        </w:rPr>
-        <w:t>…More files with statistics</w:t>
-      </w:r>
-      <w:r>
-        <w:rPr>
-          <w:b/>
-        </w:rPr>
-        <w:t>?</w:t>
+      <w:r>
+        <w:rPr>
+          <w:b/>
+          <w:i/>
+        </w:rPr>
+        <w:t xml:space="preserve"> </w:t>
+      </w:r>
+      <w:r>
+        <w:rPr>
+          <w:b/>
+          <w:i/>
+        </w:rPr>
+        <w:t>(</w:t>
+      </w:r>
+      <w:r>
+        <w:rPr>
+          <w:b/>
+        </w:rPr>
+        <w:t>RunPreSplit.sh</w:t>
+      </w:r>
+      <w:r>
+        <w:rPr>
+          <w:b/>
+          <w:i/>
+        </w:rPr>
+        <w:t xml:space="preserve"> only)</w:t>
       </w:r>
       <w:bookmarkStart w:id="0" w:name="_GoBack"/>
       <w:bookmarkEnd w:id="0"/>
     </w:p>
     <w:p>
+      <w:r>
+        <w:t>Statistics about the quality and length (in bases and flows) of each read.</w:t>
+      </w:r>
+    </w:p>
+    <w:p/>
+    <w:p>
+      <w:pPr>
+        <w:rPr>
+          <w:b/>
+        </w:rPr>
+      </w:pPr>
+      <w:r>
+        <w:rPr>
+          <w:b/>
+        </w:rPr>
+        <w:t>…More files with statistics</w:t>
+      </w:r>
+      <w:r>
+        <w:rPr>
+          <w:b/>
+        </w:rPr>
+        <w:t>?</w:t>
+      </w:r>
+    </w:p>
+    <w:p>
       <w:pPr>
         <w:rPr>
           <w:b/>
@@ -3426,7 +3472,6 @@
           <w:b/>
           <w:color w:val="008000"/>
         </w:rPr>
-        <w:lastRenderedPageBreak/>
         <w:t xml:space="preserve">    echo "Calculating sequence distances"</w:t>
       </w:r>
     </w:p>
@@ -4617,7 +4662,6 @@
           <w:b/>
           <w:color w:val="FF0000"/>
         </w:rPr>
-        <w:lastRenderedPageBreak/>
         <w:t>FCluster:</w:t>
       </w:r>
       <w:r>
@@ -5672,7 +5716,6 @@
         <w:rPr>
           <w:b/>
         </w:rPr>
-        <w:lastRenderedPageBreak/>
         <w:t xml:space="preserve">The mapping of sequences to the uniques is given by a .map file generated with the name fastaname.map where fastaname is obtained by parsing .fa of the original file name. This has </w:t>
       </w:r>
       <w:r>
@@ -10298,7 +10341,6 @@
           <w:b/>
           <w:color w:val="FF0000"/>
         </w:rPr>
-        <w:lastRenderedPageBreak/>
         <w:t xml:space="preserve">                        </w:t>
       </w:r>
       <w:r>

</xml_diff>

<commit_message>
Updated documentation for FClusterN
git-svn-id: http://ampliconnoise.googlecode.com/svn/trunk@32 0917721b-aac8-5c7e-212f-6d27eae3de95
</commit_message>
<xml_diff>
--- a/Manual.docx
+++ b/Manual.docx
@@ -1,6 +1,6 @@
 
 <file path=word/document.xml><?xml version="1.0" encoding="utf-8"?>
-<w:document xmlns:wpc="http://schemas.microsoft.com/office/word/2010/wordprocessingCanvas" xmlns:mo="http://schemas.microsoft.com/office/mac/office/2008/main" xmlns:mc="http://schemas.openxmlformats.org/markup-compatibility/2006" xmlns:mv="urn:schemas-microsoft-com:mac:vml" xmlns:o="urn:schemas-microsoft-com:office:office" xmlns:r="http://schemas.openxmlformats.org/officeDocument/2006/relationships" xmlns:m="http://schemas.openxmlformats.org/officeDocument/2006/math" xmlns:v="urn:schemas-microsoft-com:vml" xmlns:wp14="http://schemas.microsoft.com/office/word/2010/wordprocessingDrawing" xmlns:wp="http://schemas.openxmlformats.org/drawingml/2006/wordprocessingDrawing" xmlns:w10="urn:schemas-microsoft-com:office:word" xmlns:w="http://schemas.openxmlformats.org/wordprocessingml/2006/main" xmlns:w14="http://schemas.microsoft.com/office/word/2010/wordml" xmlns:wpg="http://schemas.microsoft.com/office/word/2010/wordprocessingGroup" xmlns:wpi="http://schemas.microsoft.com/office/word/2010/wordprocessingInk" xmlns:wne="http://schemas.microsoft.com/office/word/2006/wordml" xmlns:wps="http://schemas.microsoft.com/office/word/2010/wordprocessingShape" mc:Ignorable="w14 wp14">
+<w:document xmlns:mv="urn:schemas-microsoft-com:mac:vml" xmlns:mo="http://schemas.microsoft.com/office/mac/office/2008/main" xmlns:ve="http://schemas.openxmlformats.org/markup-compatibility/2006" xmlns:o="urn:schemas-microsoft-com:office:office" xmlns:r="http://schemas.openxmlformats.org/officeDocument/2006/relationships" xmlns:m="http://schemas.openxmlformats.org/officeDocument/2006/math" xmlns:v="urn:schemas-microsoft-com:vml" xmlns:w10="urn:schemas-microsoft-com:office:word" xmlns:w="http://schemas.openxmlformats.org/wordprocessingml/2006/main" xmlns:wne="http://schemas.microsoft.com/office/word/2006/wordml" xmlns:wp="http://schemas.openxmlformats.org/drawingml/2006/wordprocessingDrawing" ve:Ignorable="mv" ve:PreserveAttributes="mv:*">
   <w:body>
     <w:p>
       <w:pPr>
@@ -307,7 +307,7 @@
       <w:r>
         <w:t xml:space="preserve">While steps 2-3 can be used on amplicon reads generated using most sequencing technologies, step 1 is currently only supported for sequences generated using </w:t>
       </w:r>
-      <w:hyperlink r:id="rId6" w:history="1">
+      <w:hyperlink r:id="rId5" w:history="1">
         <w:r>
           <w:rPr>
             <w:rStyle w:val="Hyperlink"/>
@@ -431,7 +431,7 @@
           <w:b/>
         </w:rPr>
       </w:pPr>
-      <w:hyperlink r:id="rId7" w:history="1">
+      <w:hyperlink r:id="rId6" w:history="1">
         <w:r>
           <w:rPr>
             <w:rStyle w:val="Hyperlink"/>
@@ -450,7 +450,6 @@
     </w:p>
     <w:p>
       <w:r>
-        <w:lastRenderedPageBreak/>
         <w:t>In addition</w:t>
       </w:r>
       <w:r>
@@ -476,7 +475,7 @@
           <w:b/>
         </w:rPr>
       </w:pPr>
-      <w:hyperlink r:id="rId8" w:history="1">
+      <w:hyperlink r:id="rId7" w:history="1">
         <w:r>
           <w:rPr>
             <w:rStyle w:val="Hyperlink"/>
@@ -499,7 +498,7 @@
           <w:b/>
         </w:rPr>
       </w:pPr>
-      <w:hyperlink r:id="rId9" w:history="1">
+      <w:hyperlink r:id="rId8" w:history="1">
         <w:r>
           <w:rPr>
             <w:rStyle w:val="Hyperlink"/>
@@ -604,7 +603,7 @@
       <w:r>
         <w:t>software Flower by Ketil Malde (</w:t>
       </w:r>
-      <w:hyperlink r:id="rId10" w:history="1">
+      <w:hyperlink r:id="rId9" w:history="1">
         <w:r>
           <w:rPr>
             <w:rStyle w:val="Hyperlink"/>
@@ -624,7 +623,7 @@
       <w:r>
         <w:t xml:space="preserve"> of QIIME (</w:t>
       </w:r>
-      <w:hyperlink r:id="rId11" w:history="1">
+      <w:hyperlink r:id="rId10" w:history="1">
         <w:r>
           <w:rPr>
             <w:rStyle w:val="Hyperlink"/>
@@ -2218,7 +2217,6 @@
     <w:p/>
     <w:p>
       <w:r>
-        <w:lastRenderedPageBreak/>
         <w:t xml:space="preserve">After this, the workflow is started by reading the primer </w:t>
       </w:r>
       <w:r>
@@ -2882,7 +2880,6 @@
         <w:rPr>
           <w:i/>
         </w:rPr>
-        <w:lastRenderedPageBreak/>
         <w:t>SeqNoise</w:t>
       </w:r>
       <w:r>
@@ -3451,7 +3448,6 @@
         <w:pStyle w:val="code"/>
       </w:pPr>
       <w:r>
-        <w:lastRenderedPageBreak/>
         <w:t>sfffile=$1; #first argument name of sff file (necessary)</w:t>
       </w:r>
     </w:p>
@@ -4040,7 +4036,6 @@
         <w:pStyle w:val="code"/>
       </w:pPr>
       <w:r>
-        <w:lastRenderedPageBreak/>
         <w:t xml:space="preserve">                rm ${c}/${c}.fdist</w:t>
       </w:r>
     </w:p>
@@ -4724,7 +4719,6 @@
     <w:p/>
     <w:p>
       <w:r>
-        <w:lastRenderedPageBreak/>
         <w:t xml:space="preserve">where </w:t>
       </w:r>
       <w:r>
@@ -5120,6 +5114,184 @@
       </w:r>
       <w:r>
         <w:t>.</w:t>
+      </w:r>
+    </w:p>
+    <w:p>
+      <w:pPr>
+        <w:rPr>
+          <w:b/>
+        </w:rPr>
+      </w:pPr>
+    </w:p>
+    <w:p>
+      <w:pPr>
+        <w:rPr>
+          <w:b/>
+          <w:i/>
+          <w:color w:val="FF0000"/>
+          <w:u w:val="single"/>
+        </w:rPr>
+      </w:pPr>
+      <w:r>
+        <w:rPr>
+          <w:b/>
+          <w:i/>
+          <w:color w:val="FF0000"/>
+          <w:u w:val="single"/>
+        </w:rPr>
+        <w:t>FClusterN</w:t>
+      </w:r>
+      <w:r>
+        <w:rPr>
+          <w:b/>
+          <w:i/>
+          <w:color w:val="FF0000"/>
+          <w:u w:val="single"/>
+        </w:rPr>
+        <w:t xml:space="preserve">: </w:t>
+      </w:r>
+    </w:p>
+    <w:p>
+      <w:pPr>
+        <w:rPr>
+          <w:b/>
+          <w:color w:val="FF0000"/>
+        </w:rPr>
+      </w:pPr>
+    </w:p>
+    <w:p>
+      <w:pPr>
+        <w:rPr>
+          <w:b/>
+          <w:color w:val="FF0000"/>
+        </w:rPr>
+      </w:pPr>
+      <w:r>
+        <w:rPr>
+          <w:b/>
+          <w:color w:val="FF0000"/>
+        </w:rPr>
+        <w:t>-in    string            distance input file name</w:t>
+      </w:r>
+    </w:p>
+    <w:p>
+      <w:pPr>
+        <w:rPr>
+          <w:b/>
+          <w:color w:val="FF0000"/>
+        </w:rPr>
+      </w:pPr>
+      <w:r>
+        <w:rPr>
+          <w:b/>
+          <w:color w:val="FF0000"/>
+        </w:rPr>
+        <w:t>-out  string           output file stub</w:t>
+      </w:r>
+    </w:p>
+    <w:p>
+      <w:pPr>
+        <w:rPr>
+          <w:b/>
+          <w:color w:val="FF0000"/>
+        </w:rPr>
+      </w:pPr>
+      <w:r>
+        <w:rPr>
+          <w:b/>
+          <w:color w:val="FF0000"/>
+        </w:rPr>
+        <w:t>Options:</w:t>
+      </w:r>
+    </w:p>
+    <w:p>
+      <w:pPr>
+        <w:rPr>
+          <w:b/>
+          <w:color w:val="FF0000"/>
+        </w:rPr>
+      </w:pPr>
+      <w:r>
+        <w:rPr>
+          <w:b/>
+          <w:color w:val="FF0000"/>
+        </w:rPr>
+        <w:t>-r                       resolution</w:t>
+      </w:r>
+    </w:p>
+    <w:p>
+      <w:pPr>
+        <w:rPr>
+          <w:b/>
+          <w:color w:val="FF0000"/>
+        </w:rPr>
+      </w:pPr>
+      <w:r>
+        <w:rPr>
+          <w:b/>
+          <w:color w:val="FF0000"/>
+        </w:rPr>
+        <w:t>-a                       average linkage</w:t>
+      </w:r>
+    </w:p>
+    <w:p>
+      <w:pPr>
+        <w:rPr>
+          <w:b/>
+          <w:color w:val="FF0000"/>
+        </w:rPr>
+      </w:pPr>
+      <w:r>
+        <w:rPr>
+          <w:b/>
+          <w:color w:val="FF0000"/>
+        </w:rPr>
+        <w:t>-w                      use weights</w:t>
+      </w:r>
+    </w:p>
+    <w:p>
+      <w:pPr>
+        <w:rPr>
+          <w:b/>
+          <w:color w:val="FF0000"/>
+        </w:rPr>
+      </w:pPr>
+      <w:r>
+        <w:rPr>
+          <w:b/>
+          <w:color w:val="FF0000"/>
+        </w:rPr>
+        <w:t>-i                       read identifiers</w:t>
+      </w:r>
+    </w:p>
+    <w:p>
+      <w:pPr>
+        <w:rPr>
+          <w:b/>
+          <w:color w:val="FF0000"/>
+        </w:rPr>
+      </w:pPr>
+      <w:r>
+        <w:rPr>
+          <w:b/>
+          <w:color w:val="FF0000"/>
+        </w:rPr>
+        <w:t>-s                       scale dist.</w:t>
+      </w:r>
+    </w:p>
+    <w:p>
+      <w:pPr>
+        <w:rPr>
+          <w:b/>
+        </w:rPr>
+      </w:pPr>
+    </w:p>
+    <w:p>
+      <w:r>
+        <w:t xml:space="preserve">This </w:t>
+      </w:r>
+      <w:r>
+        <w:t xml:space="preserve">is simply a more efficient version of FCluster due to David Hunt at Tessella funded through a Unilever project. It produces identical results to FCluster but much faster. In the next update it will replace the current FCluster code. </w:t>
       </w:r>
     </w:p>
     <w:p>
@@ -7001,7 +7173,6 @@
     <w:p/>
     <w:p>
       <w:r>
-        <w:lastRenderedPageBreak/>
         <w:t>The optional flag (</w:t>
       </w:r>
       <w:r>
@@ -7764,7 +7935,6 @@
           <w:b/>
           <w:color w:val="FF0000"/>
         </w:rPr>
-        <w:lastRenderedPageBreak/>
         <w:t>-i output identifiers</w:t>
       </w:r>
     </w:p>
@@ -8686,7 +8856,6 @@
         </w:numPr>
       </w:pPr>
       <w:r>
-        <w:lastRenderedPageBreak/>
         <w:t xml:space="preserve">directory </w:t>
       </w:r>
       <w:r>
@@ -9490,7 +9659,6 @@
           <w:color w:val="FF0000"/>
           <w:u w:val="single"/>
         </w:rPr>
-        <w:lastRenderedPageBreak/>
         <w:t xml:space="preserve">FlowsMinMax.pl </w:t>
       </w:r>
     </w:p>
@@ -10026,7 +10194,7 @@
       <w:r>
         <w:t>(</w:t>
       </w:r>
-      <w:hyperlink r:id="rId12" w:history="1">
+      <w:hyperlink r:id="rId11" w:history="1">
         <w:r>
           <w:rPr>
             <w:rStyle w:val="Hyperlink"/>
@@ -10463,7 +10631,7 @@
 </file>
 
 <file path=word/numbering.xml><?xml version="1.0" encoding="utf-8"?>
-<w:numbering xmlns:wpc="http://schemas.microsoft.com/office/word/2010/wordprocessingCanvas" xmlns:mo="http://schemas.microsoft.com/office/mac/office/2008/main" xmlns:mc="http://schemas.openxmlformats.org/markup-compatibility/2006" xmlns:mv="urn:schemas-microsoft-com:mac:vml" xmlns:o="urn:schemas-microsoft-com:office:office" xmlns:r="http://schemas.openxmlformats.org/officeDocument/2006/relationships" xmlns:m="http://schemas.openxmlformats.org/officeDocument/2006/math" xmlns:v="urn:schemas-microsoft-com:vml" xmlns:wp14="http://schemas.microsoft.com/office/word/2010/wordprocessingDrawing" xmlns:wp="http://schemas.openxmlformats.org/drawingml/2006/wordprocessingDrawing" xmlns:w10="urn:schemas-microsoft-com:office:word" xmlns:w="http://schemas.openxmlformats.org/wordprocessingml/2006/main" xmlns:w14="http://schemas.microsoft.com/office/word/2010/wordml" xmlns:wpg="http://schemas.microsoft.com/office/word/2010/wordprocessingGroup" xmlns:wpi="http://schemas.microsoft.com/office/word/2010/wordprocessingInk" xmlns:wne="http://schemas.microsoft.com/office/word/2006/wordml" xmlns:wps="http://schemas.microsoft.com/office/word/2010/wordprocessingShape" mc:Ignorable="w14 wp14">
+<w:numbering xmlns:mv="urn:schemas-microsoft-com:mac:vml" xmlns:mo="http://schemas.microsoft.com/office/mac/office/2008/main" xmlns:ve="http://schemas.openxmlformats.org/markup-compatibility/2006" xmlns:o="urn:schemas-microsoft-com:office:office" xmlns:r="http://schemas.openxmlformats.org/officeDocument/2006/relationships" xmlns:m="http://schemas.openxmlformats.org/officeDocument/2006/math" xmlns:v="urn:schemas-microsoft-com:vml" xmlns:w10="urn:schemas-microsoft-com:office:word" xmlns:w="http://schemas.openxmlformats.org/wordprocessingml/2006/main" xmlns:wne="http://schemas.microsoft.com/office/word/2006/wordml" xmlns:wp="http://schemas.openxmlformats.org/drawingml/2006/wordprocessingDrawing">
   <w:abstractNum w:abstractNumId="0">
     <w:nsid w:val="FFFFFF1D"/>
     <w:multiLevelType w:val="multilevel"/>
@@ -11102,7 +11270,7 @@
 </file>
 
 <file path=word/styles.xml><?xml version="1.0" encoding="utf-8"?>
-<w:styles xmlns:mc="http://schemas.openxmlformats.org/markup-compatibility/2006" xmlns:r="http://schemas.openxmlformats.org/officeDocument/2006/relationships" xmlns:w="http://schemas.openxmlformats.org/wordprocessingml/2006/main" xmlns:w14="http://schemas.microsoft.com/office/word/2010/wordml" mc:Ignorable="w14">
+<w:styles xmlns:r="http://schemas.openxmlformats.org/officeDocument/2006/relationships" xmlns:w="http://schemas.openxmlformats.org/wordprocessingml/2006/main">
   <w:docDefaults>
     <w:rPrDefault>
       <w:rPr>
@@ -11163,14 +11331,14 @@
   </w:style>
   <w:style w:type="character" w:default="1" w:styleId="DefaultParagraphFont">
     <w:name w:val="Default Paragraph Font"/>
-    <w:uiPriority w:val="1"/>
+    <w:semiHidden/>
     <w:unhideWhenUsed/>
   </w:style>
   <w:style w:type="table" w:default="1" w:styleId="TableNormal">
     <w:name w:val="Normal Table"/>
-    <w:uiPriority w:val="99"/>
     <w:semiHidden/>
     <w:unhideWhenUsed/>
+    <w:qFormat/>
     <w:tblPr>
       <w:tblInd w:w="0" w:type="dxa"/>
       <w:tblCellMar>
@@ -11183,7 +11351,6 @@
   </w:style>
   <w:style w:type="numbering" w:default="1" w:styleId="NoList">
     <w:name w:val="No List"/>
-    <w:uiPriority w:val="99"/>
     <w:semiHidden/>
     <w:unhideWhenUsed/>
   </w:style>

</xml_diff>

<commit_message>
Update of Test for CentOS (MPIRun silencer) and of RunDat.sh script
git-svn-id: http://ampliconnoise.googlecode.com/svn/trunk@36 0917721b-aac8-5c7e-212f-6d27eae3de95
</commit_message>
<xml_diff>
--- a/Manual.docx
+++ b/Manual.docx
@@ -99,7 +99,30 @@
           <w:sz w:val="44"/>
           <w:szCs w:val="44"/>
         </w:rPr>
-        <w:t>18 January 2011</w:t>
+        <w:t>2</w:t>
+      </w:r>
+      <w:r>
+        <w:rPr>
+          <w:sz w:val="44"/>
+          <w:szCs w:val="44"/>
+        </w:rPr>
+        <w:t xml:space="preserve">8 </w:t>
+      </w:r>
+      <w:r>
+        <w:rPr>
+          <w:sz w:val="44"/>
+          <w:szCs w:val="44"/>
+        </w:rPr>
+        <w:t>February</w:t>
+      </w:r>
+      <w:bookmarkStart w:id="0" w:name="_GoBack"/>
+      <w:bookmarkEnd w:id="0"/>
+      <w:r>
+        <w:rPr>
+          <w:sz w:val="44"/>
+          <w:szCs w:val="44"/>
+        </w:rPr>
+        <w:t xml:space="preserve"> 2011</w:t>
       </w:r>
     </w:p>
     <w:p>
@@ -1847,13 +1870,7 @@
         <w:pStyle w:val="Heading2"/>
       </w:pPr>
       <w:r>
-        <w:t>Run</w:t>
-      </w:r>
-      <w:r>
-        <w:t>Dat</w:t>
-      </w:r>
-      <w:r>
-        <w:t>.sh</w:t>
+        <w:t>RunDat.sh</w:t>
       </w:r>
     </w:p>
     <w:p/>
@@ -1878,8 +1895,6 @@
       <w:r>
         <w:t>e.g. for sub-sampling in connection with the script SubsampleDat.sh</w:t>
       </w:r>
-      <w:bookmarkStart w:id="0" w:name="_GoBack"/>
-      <w:bookmarkEnd w:id="0"/>
     </w:p>
     <w:p>
       <w:pPr>

</xml_diff>